<commit_message>
Added Global exception handling.
</commit_message>
<xml_diff>
--- a/Documentation/How To Use.docx
+++ b/Documentation/How To Use.docx
@@ -778,12 +778,7 @@
       </w:r>
       <w:proofErr w:type="gramEnd"/>
       <w:r>
-        <w:t xml:space="preserve">: </w:t>
-      </w:r>
-      <w:bookmarkStart w:id="0" w:name="_GoBack"/>
-      <w:bookmarkEnd w:id="0"/>
-      <w:r>
-        <w:t xml:space="preserve">If you want experiment with validation that was implemented. Try to use the following </w:t>
+        <w:t xml:space="preserve">: If you want experiment with validation that was implemented. Try to use the following </w:t>
       </w:r>
       <w:proofErr w:type="spellStart"/>
       <w:r>
@@ -1002,15 +997,223 @@
     </w:p>
     <w:p>
       <w:r>
-        <w:t xml:space="preserve">You </w:t>
-      </w:r>
-      <w:proofErr w:type="spellStart"/>
-      <w:r>
-        <w:t>wil</w:t>
-      </w:r>
-      <w:proofErr w:type="spellEnd"/>
+        <w:t>You wil</w:t>
+      </w:r>
+      <w:r>
+        <w:t>l</w:t>
+      </w:r>
       <w:r>
         <w:t xml:space="preserve"> see a validation error like above.</w:t>
+      </w:r>
+    </w:p>
+    <w:p/>
+    <w:p>
+      <w:proofErr w:type="gramStart"/>
+      <w:r>
+        <w:lastRenderedPageBreak/>
+        <w:t>6</w:t>
+      </w:r>
+      <w:proofErr w:type="gramEnd"/>
+      <w:r>
+        <w:t xml:space="preserve">: When No records are available to Update/Delete, we get the following error message </w:t>
+      </w:r>
+    </w:p>
+    <w:p>
+      <w:r>
+        <w:rPr>
+          <w:noProof/>
+        </w:rPr>
+        <w:drawing>
+          <wp:inline distT="0" distB="0" distL="0" distR="0" wp14:anchorId="59B54AA7" wp14:editId="3D5A8CD8">
+            <wp:extent cx="5943600" cy="2390140"/>
+            <wp:effectExtent l="0" t="0" r="0" b="0"/>
+            <wp:docPr id="2" name="Picture 2"/>
+            <wp:cNvGraphicFramePr>
+              <a:graphicFrameLocks xmlns:a="http://schemas.openxmlformats.org/drawingml/2006/main" noChangeAspect="1"/>
+            </wp:cNvGraphicFramePr>
+            <a:graphic xmlns:a="http://schemas.openxmlformats.org/drawingml/2006/main">
+              <a:graphicData uri="http://schemas.openxmlformats.org/drawingml/2006/picture">
+                <pic:pic xmlns:pic="http://schemas.openxmlformats.org/drawingml/2006/picture">
+                  <pic:nvPicPr>
+                    <pic:cNvPr id="1" name=""/>
+                    <pic:cNvPicPr/>
+                  </pic:nvPicPr>
+                  <pic:blipFill>
+                    <a:blip r:embed="rId9"/>
+                    <a:stretch>
+                      <a:fillRect/>
+                    </a:stretch>
+                  </pic:blipFill>
+                  <pic:spPr>
+                    <a:xfrm>
+                      <a:off x="0" y="0"/>
+                      <a:ext cx="5943600" cy="2390140"/>
+                    </a:xfrm>
+                    <a:prstGeom prst="rect">
+                      <a:avLst/>
+                    </a:prstGeom>
+                  </pic:spPr>
+                </pic:pic>
+              </a:graphicData>
+            </a:graphic>
+          </wp:inline>
+        </w:drawing>
+      </w:r>
+    </w:p>
+    <w:p>
+      <w:r>
+        <w:t xml:space="preserve">Sample </w:t>
+      </w:r>
+      <w:proofErr w:type="spellStart"/>
+      <w:r>
+        <w:t>Json</w:t>
+      </w:r>
+      <w:bookmarkStart w:id="0" w:name="_GoBack"/>
+      <w:bookmarkEnd w:id="0"/>
+      <w:proofErr w:type="spellEnd"/>
+      <w:r>
+        <w:t xml:space="preserve"> to be used:</w:t>
+      </w:r>
+    </w:p>
+    <w:p>
+      <w:r>
+        <w:t>{</w:t>
+      </w:r>
+    </w:p>
+    <w:p>
+      <w:r>
+        <w:tab/>
+        <w:t>"</w:t>
+      </w:r>
+      <w:proofErr w:type="spellStart"/>
+      <w:r>
+        <w:t>CustomerFirstName</w:t>
+      </w:r>
+      <w:proofErr w:type="spellEnd"/>
+      <w:r>
+        <w:t>":"Jus",</w:t>
+      </w:r>
+    </w:p>
+    <w:p>
+      <w:r>
+        <w:tab/>
+        <w:t>"</w:t>
+      </w:r>
+      <w:proofErr w:type="spellStart"/>
+      <w:r>
+        <w:t>CustomerLastName</w:t>
+      </w:r>
+      <w:proofErr w:type="spellEnd"/>
+      <w:r>
+        <w:t>":"col",</w:t>
+      </w:r>
+    </w:p>
+    <w:p>
+      <w:r>
+        <w:tab/>
+        <w:t>"</w:t>
+      </w:r>
+      <w:proofErr w:type="spellStart"/>
+      <w:r>
+        <w:t>CustomerMailId</w:t>
+      </w:r>
+      <w:proofErr w:type="spellEnd"/>
+      <w:r>
+        <w:t>":"Just.col@test.com",</w:t>
+      </w:r>
+    </w:p>
+    <w:p>
+      <w:r>
+        <w:tab/>
+        <w:t>"Address":{</w:t>
+      </w:r>
+    </w:p>
+    <w:p>
+      <w:r>
+        <w:tab/>
+      </w:r>
+      <w:r>
+        <w:tab/>
+        <w:t>"Address1":"SomeWhere in Idaho",</w:t>
+      </w:r>
+    </w:p>
+    <w:p>
+      <w:r>
+        <w:tab/>
+      </w:r>
+      <w:r>
+        <w:tab/>
+        <w:t>"</w:t>
+      </w:r>
+      <w:proofErr w:type="spellStart"/>
+      <w:r>
+        <w:t>City":"Idaho</w:t>
+      </w:r>
+      <w:proofErr w:type="spellEnd"/>
+      <w:r>
+        <w:t>",</w:t>
+      </w:r>
+    </w:p>
+    <w:p>
+      <w:r>
+        <w:tab/>
+      </w:r>
+      <w:r>
+        <w:tab/>
+        <w:t>"</w:t>
+      </w:r>
+      <w:proofErr w:type="spellStart"/>
+      <w:r>
+        <w:t>State":"Id</w:t>
+      </w:r>
+      <w:proofErr w:type="spellEnd"/>
+      <w:r>
+        <w:t>",</w:t>
+      </w:r>
+    </w:p>
+    <w:p>
+      <w:r>
+        <w:tab/>
+      </w:r>
+      <w:r>
+        <w:tab/>
+        <w:t>"</w:t>
+      </w:r>
+      <w:proofErr w:type="spellStart"/>
+      <w:r>
+        <w:t>Country":"USA</w:t>
+      </w:r>
+      <w:proofErr w:type="spellEnd"/>
+      <w:r>
+        <w:t>",</w:t>
+      </w:r>
+    </w:p>
+    <w:p>
+      <w:r>
+        <w:tab/>
+      </w:r>
+      <w:r>
+        <w:tab/>
+        <w:t>"PostalCode":"90056"</w:t>
+      </w:r>
+    </w:p>
+    <w:p>
+      <w:r>
+        <w:tab/>
+      </w:r>
+      <w:r>
+        <w:tab/>
+      </w:r>
+    </w:p>
+    <w:p>
+      <w:r>
+        <w:tab/>
+        <w:t>}</w:t>
+      </w:r>
+    </w:p>
+    <w:p>
+      <w:r>
+        <w:t>}</w:t>
       </w:r>
     </w:p>
     <w:sectPr>

</xml_diff>